<commit_message>
2020 Updates. Simplified website.
</commit_message>
<xml_diff>
--- a/doc/CD_lab2.docx
+++ b/doc/CD_lab2.docx
@@ -1,6 +1,6 @@
 
 <file path=word/document.xml><?xml version="1.0" encoding="utf-8"?>
-<w:document xmlns:wpc="http://schemas.microsoft.com/office/word/2010/wordprocessingCanvas" xmlns:cx="http://schemas.microsoft.com/office/drawing/2014/chartex" xmlns:cx1="http://schemas.microsoft.com/office/drawing/2015/9/8/chartex" xmlns:cx2="http://schemas.microsoft.com/office/drawing/2015/10/21/chartex" xmlns:cx3="http://schemas.microsoft.com/office/drawing/2016/5/9/chartex" xmlns:cx4="http://schemas.microsoft.com/office/drawing/2016/5/10/chartex" xmlns:cx5="http://schemas.microsoft.com/office/drawing/2016/5/11/chartex" xmlns:cx6="http://schemas.microsoft.com/office/drawing/2016/5/12/chartex" xmlns:cx7="http://schemas.microsoft.com/office/drawing/2016/5/13/chartex" xmlns:cx8="http://schemas.microsoft.com/office/drawing/2016/5/14/chartex" xmlns:mc="http://schemas.openxmlformats.org/markup-compatibility/2006" xmlns:aink="http://schemas.microsoft.com/office/drawing/2016/ink" xmlns:am3d="http://schemas.microsoft.com/office/drawing/2017/model3d" xmlns:o="urn:schemas-microsoft-com:office:office" xmlns:r="http://schemas.openxmlformats.org/officeDocument/2006/relationships" xmlns:m="http://schemas.openxmlformats.org/officeDocument/2006/math" xmlns:v="urn:schemas-microsoft-com:vml" xmlns:wp14="http://schemas.microsoft.com/office/word/2010/wordprocessingDrawing" xmlns:wp="http://schemas.openxmlformats.org/drawingml/2006/wordprocessingDrawing" xmlns:w10="urn:schemas-microsoft-com:office:word" xmlns:w="http://schemas.openxmlformats.org/wordprocessingml/2006/main" xmlns:w14="http://schemas.microsoft.com/office/word/2010/wordml" xmlns:w15="http://schemas.microsoft.com/office/word/2012/wordml" xmlns:w16cid="http://schemas.microsoft.com/office/word/2016/wordml/cid" xmlns:w16se="http://schemas.microsoft.com/office/word/2015/wordml/symex" xmlns:wpg="http://schemas.microsoft.com/office/word/2010/wordprocessingGroup" xmlns:wpi="http://schemas.microsoft.com/office/word/2010/wordprocessingInk" xmlns:wne="http://schemas.microsoft.com/office/word/2006/wordml" xmlns:wps="http://schemas.microsoft.com/office/word/2010/wordprocessingShape" mc:Ignorable="w14 w15 w16se w16cid wp14">
+<w:document xmlns:wpc="http://schemas.microsoft.com/office/word/2010/wordprocessingCanvas" xmlns:cx="http://schemas.microsoft.com/office/drawing/2014/chartex" xmlns:cx1="http://schemas.microsoft.com/office/drawing/2015/9/8/chartex" xmlns:cx2="http://schemas.microsoft.com/office/drawing/2015/10/21/chartex" xmlns:cx3="http://schemas.microsoft.com/office/drawing/2016/5/9/chartex" xmlns:cx4="http://schemas.microsoft.com/office/drawing/2016/5/10/chartex" xmlns:cx5="http://schemas.microsoft.com/office/drawing/2016/5/11/chartex" xmlns:cx6="http://schemas.microsoft.com/office/drawing/2016/5/12/chartex" xmlns:cx7="http://schemas.microsoft.com/office/drawing/2016/5/13/chartex" xmlns:cx8="http://schemas.microsoft.com/office/drawing/2016/5/14/chartex" xmlns:mc="http://schemas.openxmlformats.org/markup-compatibility/2006" xmlns:aink="http://schemas.microsoft.com/office/drawing/2016/ink" xmlns:am3d="http://schemas.microsoft.com/office/drawing/2017/model3d" xmlns:o="urn:schemas-microsoft-com:office:office" xmlns:r="http://schemas.openxmlformats.org/officeDocument/2006/relationships" xmlns:m="http://schemas.openxmlformats.org/officeDocument/2006/math" xmlns:v="urn:schemas-microsoft-com:vml" xmlns:wp14="http://schemas.microsoft.com/office/word/2010/wordprocessingDrawing" xmlns:wp="http://schemas.openxmlformats.org/drawingml/2006/wordprocessingDrawing" xmlns:w10="urn:schemas-microsoft-com:office:word" xmlns:w="http://schemas.openxmlformats.org/wordprocessingml/2006/main" xmlns:w14="http://schemas.microsoft.com/office/word/2010/wordml" xmlns:w15="http://schemas.microsoft.com/office/word/2012/wordml" xmlns:w16cex="http://schemas.microsoft.com/office/word/2018/wordml/cex" xmlns:w16cid="http://schemas.microsoft.com/office/word/2016/wordml/cid" xmlns:w16="http://schemas.microsoft.com/office/word/2018/wordml" xmlns:w16se="http://schemas.microsoft.com/office/word/2015/wordml/symex" xmlns:wpg="http://schemas.microsoft.com/office/word/2010/wordprocessingGroup" xmlns:wpi="http://schemas.microsoft.com/office/word/2010/wordprocessingInk" xmlns:wne="http://schemas.microsoft.com/office/word/2006/wordml" xmlns:wps="http://schemas.microsoft.com/office/word/2010/wordprocessingShape" mc:Ignorable="w14 w15 w16se w16cid w16 w16cex wp14">
   <w:body>
     <w:sdt>
       <w:sdtPr>
@@ -10,9 +10,13 @@
           <w:docPartUnique/>
         </w:docPartObj>
       </w:sdtPr>
+      <w:sdtEndPr/>
       <w:sdtContent>
         <w:p>
           <w:r>
+            <w:rPr>
+              <w:noProof/>
+            </w:rPr>
             <w:drawing>
               <wp:inline distT="0" distB="0" distL="0" distR="0" wp14:anchorId="35D9FD1F" wp14:editId="06D05320">
                 <wp:extent cx="5080000" cy="1384300"/>
@@ -65,7 +69,7 @@
             <w:rPr>
               <w:noProof/>
             </w:rPr>
-            <w:pict w14:anchorId="0E4EFD4C">
+            <w:pict w14:anchorId="7050A31B">
               <v:shapetype id="_x0000_t202" coordsize="21600,21600" o:spt="202" path="m,l,21600r21600,l21600,xe">
                 <v:stroke joinstyle="miter"/>
                 <v:path gradientshapeok="t" o:connecttype="rect"/>
@@ -96,6 +100,7 @@
                           <w:dataBinding w:prefixMappings="xmlns:ns0='http://purl.org/dc/elements/1.1/' xmlns:ns1='http://schemas.openxmlformats.org/package/2006/metadata/core-properties' " w:xpath="/ns1:coreProperties[1]/ns0:title[1]" w:storeItemID="{6C3C8BC8-F283-45AE-878A-BAB7291924A1}"/>
                           <w:text/>
                         </w:sdtPr>
+                        <w:sdtEndPr/>
                         <w:sdtContent>
                           <w:r>
                             <w:rPr>
@@ -134,6 +139,7 @@
                         <w:dataBinding w:prefixMappings="xmlns:ns0='http://purl.org/dc/elements/1.1/' xmlns:ns1='http://schemas.openxmlformats.org/package/2006/metadata/core-properties' " w:xpath="/ns1:coreProperties[1]/ns0:creator[1]" w:storeItemID="{6C3C8BC8-F283-45AE-878A-BAB7291924A1}"/>
                         <w:text/>
                       </w:sdtPr>
+                      <w:sdtEndPr/>
                       <w:sdtContent>
                         <w:p>
                           <w:pPr>
@@ -173,6 +179,12 @@
     <w:bookmarkStart w:id="0" w:name="X63acd591c613a0687ec3f3a15b7c6e36ff09a61" w:displacedByCustomXml="next"/>
     <w:sdt>
       <w:sdtPr>
+        <w:rPr>
+          <w:rFonts w:asciiTheme="minorHAnsi" w:eastAsiaTheme="minorHAnsi" w:hAnsiTheme="minorHAnsi" w:cstheme="minorBidi"/>
+          <w:color w:val="auto"/>
+          <w:sz w:val="24"/>
+          <w:szCs w:val="24"/>
+        </w:rPr>
         <w:id w:val="-946076703"/>
         <w:docPartObj>
           <w:docPartGallery w:val="Table of Contents"/>
@@ -181,13 +193,9 @@
       </w:sdtPr>
       <w:sdtEndPr>
         <w:rPr>
-          <w:rFonts w:asciiTheme="minorHAnsi" w:eastAsiaTheme="minorHAnsi" w:hAnsiTheme="minorHAnsi" w:cstheme="minorBidi"/>
           <w:b/>
           <w:bCs/>
           <w:noProof/>
-          <w:color w:val="auto"/>
-          <w:sz w:val="24"/>
-          <w:szCs w:val="24"/>
         </w:rPr>
       </w:sdtEndPr>
       <w:sdtContent>
@@ -196,12 +204,7 @@
             <w:pStyle w:val="TOCHeading"/>
           </w:pPr>
           <w:r>
-            <w:t xml:space="preserve">Table </w:t>
-          </w:r>
-          <w:bookmarkStart w:id="1" w:name="_GoBack"/>
-          <w:bookmarkEnd w:id="1"/>
-          <w:r>
-            <w:t>of Contents</w:t>
+            <w:t>Table of Contents</w:t>
           </w:r>
         </w:p>
         <w:p>
@@ -1279,12 +1282,12 @@
       <w:pPr>
         <w:pStyle w:val="Heading1"/>
       </w:pPr>
-      <w:bookmarkStart w:id="2" w:name="_Toc13913217"/>
+      <w:bookmarkStart w:id="1" w:name="_Toc13913217"/>
       <w:r>
         <w:lastRenderedPageBreak/>
         <w:t>Overview</w:t>
       </w:r>
-      <w:bookmarkEnd w:id="2"/>
+      <w:bookmarkEnd w:id="1"/>
     </w:p>
     <w:p>
       <w:pPr>
@@ -1362,15 +1365,12 @@
       <w:pPr>
         <w:pStyle w:val="Heading1"/>
       </w:pPr>
-      <w:bookmarkStart w:id="3" w:name="_Toc13913218"/>
-      <w:r>
-        <w:t>P</w:t>
-      </w:r>
-      <w:r>
-        <w:t>rerequisites</w:t>
+      <w:bookmarkStart w:id="2" w:name="_Toc13913218"/>
+      <w:r>
+        <w:t>Prerequisites</w:t>
       </w:r>
       <w:bookmarkEnd w:id="0"/>
-      <w:bookmarkEnd w:id="3"/>
+      <w:bookmarkEnd w:id="2"/>
     </w:p>
     <w:p>
       <w:pPr>
@@ -1402,7 +1402,7 @@
           <w:szCs w:val="32"/>
         </w:rPr>
       </w:pPr>
-      <w:bookmarkStart w:id="4" w:name="X061e87fc70cc6ae0d45a20b694e9eaccc587fe4"/>
+      <w:bookmarkStart w:id="3" w:name="X061e87fc70cc6ae0d45a20b694e9eaccc587fe4"/>
       <w:r>
         <w:br w:type="page"/>
       </w:r>
@@ -1411,25 +1411,25 @@
       <w:pPr>
         <w:pStyle w:val="Heading1"/>
       </w:pPr>
-      <w:bookmarkStart w:id="5" w:name="_Toc13913219"/>
+      <w:bookmarkStart w:id="4" w:name="_Toc13913219"/>
       <w:r>
         <w:lastRenderedPageBreak/>
         <w:t>Lab 2</w:t>
       </w:r>
+      <w:bookmarkEnd w:id="3"/>
       <w:bookmarkEnd w:id="4"/>
+    </w:p>
+    <w:p>
+      <w:pPr>
+        <w:pStyle w:val="Heading2"/>
+      </w:pPr>
+      <w:bookmarkStart w:id="5" w:name="X5da8cbbcc759d8cf02b961dda413edaff28f82b"/>
+      <w:bookmarkStart w:id="6" w:name="_Toc13913220"/>
+      <w:r>
+        <w:t>Step 1: Login to GitHub</w:t>
+      </w:r>
       <w:bookmarkEnd w:id="5"/>
-    </w:p>
-    <w:p>
-      <w:pPr>
-        <w:pStyle w:val="Heading2"/>
-      </w:pPr>
-      <w:bookmarkStart w:id="6" w:name="X5da8cbbcc759d8cf02b961dda413edaff28f82b"/>
-      <w:bookmarkStart w:id="7" w:name="_Toc13913220"/>
-      <w:r>
-        <w:t>Step 1: Login to GitHub</w:t>
-      </w:r>
       <w:bookmarkEnd w:id="6"/>
-      <w:bookmarkEnd w:id="7"/>
     </w:p>
     <w:p>
       <w:pPr>
@@ -1484,13 +1484,13 @@
       <w:pPr>
         <w:pStyle w:val="Heading2"/>
       </w:pPr>
-      <w:bookmarkStart w:id="8" w:name="X6aea589a0e594da65727083e7f422c168209546"/>
-      <w:bookmarkStart w:id="9" w:name="_Toc13913221"/>
+      <w:bookmarkStart w:id="7" w:name="X6aea589a0e594da65727083e7f422c168209546"/>
+      <w:bookmarkStart w:id="8" w:name="_Toc13913221"/>
       <w:r>
         <w:t>Step 2: Fork the lab2 repo</w:t>
       </w:r>
+      <w:bookmarkEnd w:id="7"/>
       <w:bookmarkEnd w:id="8"/>
-      <w:bookmarkEnd w:id="9"/>
     </w:p>
     <w:p>
       <w:pPr>
@@ -1519,10 +1519,7 @@
         </w:numPr>
       </w:pPr>
       <w:r>
-        <w:t>Fork the repo by clickin</w:t>
-      </w:r>
-      <w:r>
-        <w:t>g on the "Fork" button in the upper right of the screen.</w:t>
+        <w:t>Fork the repo by clicking on the "Fork" button in the upper right of the screen.</w:t>
       </w:r>
     </w:p>
     <w:p>
@@ -1540,13 +1537,13 @@
       <w:pPr>
         <w:pStyle w:val="Heading2"/>
       </w:pPr>
-      <w:bookmarkStart w:id="10" w:name="X6e71bac3d330c4e3b718d6d4732961c9ddbcc1a"/>
-      <w:bookmarkStart w:id="11" w:name="_Toc13913222"/>
+      <w:bookmarkStart w:id="9" w:name="X6e71bac3d330c4e3b718d6d4732961c9ddbcc1a"/>
+      <w:bookmarkStart w:id="10" w:name="_Toc13913222"/>
       <w:r>
         <w:t>Step 3: Clone a copy of the lab2 repo</w:t>
       </w:r>
+      <w:bookmarkEnd w:id="9"/>
       <w:bookmarkEnd w:id="10"/>
-      <w:bookmarkEnd w:id="11"/>
     </w:p>
     <w:p>
       <w:pPr>
@@ -1613,10 +1610,7 @@
         </w:numPr>
       </w:pPr>
       <w:r>
-        <w:t>Mak</w:t>
-      </w:r>
-      <w:r>
-        <w:t>e a local copy of the repo by cloning it with the following command</w:t>
+        <w:t>Make a local copy of the repo by cloning it with the following command</w:t>
       </w:r>
     </w:p>
     <w:p>
@@ -1634,13 +1628,13 @@
       <w:pPr>
         <w:pStyle w:val="Heading2"/>
       </w:pPr>
-      <w:bookmarkStart w:id="12" w:name="Xf774e526fd85400b4df395f8dfb44c030be6533"/>
-      <w:bookmarkStart w:id="13" w:name="_Toc13913223"/>
+      <w:bookmarkStart w:id="11" w:name="Xf774e526fd85400b4df395f8dfb44c030be6533"/>
+      <w:bookmarkStart w:id="12" w:name="_Toc13913223"/>
       <w:r>
         <w:t>Step 4: Update the Jenkinsfile</w:t>
       </w:r>
+      <w:bookmarkEnd w:id="11"/>
       <w:bookmarkEnd w:id="12"/>
-      <w:bookmarkEnd w:id="13"/>
     </w:p>
     <w:p>
       <w:pPr>
@@ -1735,13 +1729,13 @@
       <w:pPr>
         <w:pStyle w:val="Heading2"/>
       </w:pPr>
-      <w:bookmarkStart w:id="14" w:name="X04aa913419dd4248fa8a47a600bc7aab16756de"/>
-      <w:bookmarkStart w:id="15" w:name="_Toc13913224"/>
+      <w:bookmarkStart w:id="13" w:name="X04aa913419dd4248fa8a47a600bc7aab16756de"/>
+      <w:bookmarkStart w:id="14" w:name="_Toc13913224"/>
       <w:r>
         <w:t>Step 5: Commit Changes and Push to Central Repository</w:t>
       </w:r>
+      <w:bookmarkEnd w:id="13"/>
       <w:bookmarkEnd w:id="14"/>
-      <w:bookmarkEnd w:id="15"/>
     </w:p>
     <w:p>
       <w:pPr>
@@ -1774,10 +1768,7 @@
       </w:pPr>
       <w:r>
         <w:lastRenderedPageBreak/>
-        <w:t>Next, add all a</w:t>
-      </w:r>
-      <w:r>
-        <w:t>ltered files to the change set.</w:t>
+        <w:t>Next, add all altered files to the change set.</w:t>
       </w:r>
     </w:p>
     <w:p>
@@ -1839,13 +1830,13 @@
       <w:pPr>
         <w:pStyle w:val="Heading2"/>
       </w:pPr>
-      <w:bookmarkStart w:id="16" w:name="X83a92672548ce8e5367ac88e2a3bb7ef9d0cd7e"/>
-      <w:bookmarkStart w:id="17" w:name="_Toc13913225"/>
+      <w:bookmarkStart w:id="15" w:name="X83a92672548ce8e5367ac88e2a3bb7ef9d0cd7e"/>
+      <w:bookmarkStart w:id="16" w:name="_Toc13913225"/>
       <w:r>
         <w:t>Step 6: Setup a Jenkins pipeline</w:t>
       </w:r>
+      <w:bookmarkEnd w:id="15"/>
       <w:bookmarkEnd w:id="16"/>
-      <w:bookmarkEnd w:id="17"/>
     </w:p>
     <w:p>
       <w:pPr>
@@ -1963,13 +1954,7 @@
         <w:rPr>
           <w:rStyle w:val="VerbatimChar"/>
         </w:rPr>
-        <w:t>pipe</w:t>
-      </w:r>
-      <w:r>
-        <w:rPr>
-          <w:rStyle w:val="VerbatimChar"/>
-        </w:rPr>
-        <w:t>line</w:t>
+        <w:t>pipeline</w:t>
       </w:r>
       <w:r>
         <w:t xml:space="preserve"> as the type. Then click </w:t>
@@ -2249,13 +2234,13 @@
       <w:pPr>
         <w:pStyle w:val="Heading2"/>
       </w:pPr>
-      <w:bookmarkStart w:id="18" w:name="Xbd3d17cbe433afa75a81b7ec02d972661cf5961"/>
-      <w:bookmarkStart w:id="19" w:name="_Toc13913226"/>
+      <w:bookmarkStart w:id="17" w:name="Xbd3d17cbe433afa75a81b7ec02d972661cf5961"/>
+      <w:bookmarkStart w:id="18" w:name="_Toc13913226"/>
       <w:r>
         <w:t>Step 7: Access website</w:t>
       </w:r>
+      <w:bookmarkEnd w:id="17"/>
       <w:bookmarkEnd w:id="18"/>
-      <w:bookmarkEnd w:id="19"/>
     </w:p>
     <w:p>
       <w:pPr>
@@ -2306,29 +2291,24 @@
       <w:r>
         <w:t>You should see something like this</w:t>
       </w:r>
-    </w:p>
-    <w:p>
-      <w:pPr>
-        <w:pStyle w:val="FirstParagraph"/>
-      </w:pPr>
-      <w:r>
-        <w:rPr>
-          <w:noProof/>
-        </w:rPr>
+      <w:r>
+        <w:br/>
+      </w:r>
+      <w:r>
         <w:drawing>
-          <wp:inline distT="0" distB="0" distL="0" distR="0" wp14:anchorId="771587F2" wp14:editId="100D4B60">
-            <wp:extent cx="5334000" cy="2899159"/>
-            <wp:effectExtent l="0" t="0" r="0" b="0"/>
-            <wp:docPr id="7" name="Picture" descr="web screen"/>
-            <wp:cNvGraphicFramePr/>
+          <wp:inline distT="0" distB="0" distL="0" distR="0" wp14:anchorId="5D152095" wp14:editId="22D0FE4E">
+            <wp:extent cx="5549900" cy="2540000"/>
+            <wp:effectExtent l="12700" t="12700" r="0" b="0"/>
+            <wp:docPr id="12" name="Picture 12" descr="A screenshot of a cell phone&#10;&#10;Description automatically generated"/>
+            <wp:cNvGraphicFramePr>
+              <a:graphicFrameLocks xmlns:a="http://schemas.openxmlformats.org/drawingml/2006/main" noChangeAspect="1"/>
+            </wp:cNvGraphicFramePr>
             <a:graphic xmlns:a="http://schemas.openxmlformats.org/drawingml/2006/main">
               <a:graphicData uri="http://schemas.openxmlformats.org/drawingml/2006/picture">
                 <pic:pic xmlns:pic="http://schemas.openxmlformats.org/drawingml/2006/picture">
                   <pic:nvPicPr>
-                    <pic:cNvPr id="0" name="Picture" descr="common/adoc/images/web_screen.png"/>
-                    <pic:cNvPicPr>
-                      <a:picLocks noChangeAspect="1" noChangeArrowheads="1"/>
-                    </pic:cNvPicPr>
+                    <pic:cNvPr id="12" name="Picture 12" descr="A screenshot of a cell phone&#10;&#10;Description automatically generated"/>
+                    <pic:cNvPicPr/>
                   </pic:nvPicPr>
                   <pic:blipFill>
                     <a:blip r:embed="rId21"/>
@@ -2336,19 +2316,18 @@
                       <a:fillRect/>
                     </a:stretch>
                   </pic:blipFill>
-                  <pic:spPr bwMode="auto">
+                  <pic:spPr>
                     <a:xfrm>
                       <a:off x="0" y="0"/>
-                      <a:ext cx="5334000" cy="2899159"/>
+                      <a:ext cx="5549900" cy="2540000"/>
                     </a:xfrm>
                     <a:prstGeom prst="rect">
                       <a:avLst/>
                     </a:prstGeom>
-                    <a:noFill/>
-                    <a:ln w="9525">
-                      <a:noFill/>
-                      <a:headEnd/>
-                      <a:tailEnd/>
+                    <a:ln>
+                      <a:solidFill>
+                        <a:schemeClr val="accent1"/>
+                      </a:solidFill>
                     </a:ln>
                   </pic:spPr>
                 </pic:pic>
@@ -2360,19 +2339,21 @@
     </w:p>
     <w:p>
       <w:pPr>
+        <w:pStyle w:val="FirstParagraph"/>
+      </w:pPr>
+    </w:p>
+    <w:p>
+      <w:pPr>
         <w:pStyle w:val="Heading2"/>
       </w:pPr>
-      <w:bookmarkStart w:id="20" w:name="Xd1fa1f7cba714bfcbaca0dfd40576a894722417"/>
-      <w:bookmarkStart w:id="21" w:name="_Toc13913227"/>
+      <w:bookmarkStart w:id="19" w:name="Xd1fa1f7cba714bfcbaca0dfd40576a894722417"/>
+      <w:bookmarkStart w:id="20" w:name="_Toc13913227"/>
       <w:r>
         <w:lastRenderedPageBreak/>
-        <w:t>St</w:t>
-      </w:r>
-      <w:r>
-        <w:t>ep 8: Setup trigger of lab2 build on completion of lab1 build</w:t>
-      </w:r>
+        <w:t>Step 8: Setup trigger of lab2 build on completion of lab1 build</w:t>
+      </w:r>
+      <w:bookmarkEnd w:id="19"/>
       <w:bookmarkEnd w:id="20"/>
-      <w:bookmarkEnd w:id="21"/>
     </w:p>
     <w:p>
       <w:pPr>
@@ -2428,13 +2409,7 @@
         <w:rPr>
           <w:rStyle w:val="VerbatimChar"/>
         </w:rPr>
-        <w:t>Buil</w:t>
-      </w:r>
-      <w:r>
-        <w:rPr>
-          <w:rStyle w:val="VerbatimChar"/>
-        </w:rPr>
-        <w:t>d Triggers</w:t>
+        <w:t>Build Triggers</w:t>
       </w:r>
       <w:r>
         <w:t xml:space="preserve"> and click on </w:t>
@@ -2591,23 +2566,20 @@
       <w:pPr>
         <w:pStyle w:val="Heading2"/>
       </w:pPr>
-      <w:bookmarkStart w:id="22" w:name="X420f4a7d702853a38e11025d30ae7a8f6416b0b"/>
-      <w:bookmarkStart w:id="23" w:name="_Toc13913228"/>
-      <w:r>
-        <w:t>Step 9: Update we</w:t>
-      </w:r>
-      <w:r>
-        <w:t>bsite unit test and source</w:t>
-      </w:r>
+      <w:bookmarkStart w:id="21" w:name="X420f4a7d702853a38e11025d30ae7a8f6416b0b"/>
+      <w:bookmarkStart w:id="22" w:name="_Toc13913228"/>
+      <w:r>
+        <w:t xml:space="preserve">Step 9: Update website </w:t>
+      </w:r>
+      <w:bookmarkEnd w:id="21"/>
       <w:bookmarkEnd w:id="22"/>
-      <w:bookmarkEnd w:id="23"/>
     </w:p>
     <w:p>
       <w:pPr>
         <w:pStyle w:val="FirstParagraph"/>
       </w:pPr>
       <w:r>
-        <w:t>Now we are going to update the website itself and the unit tests that verify those changes.</w:t>
+        <w:t>Now we are going to update the website itself.</w:t>
       </w:r>
     </w:p>
     <w:p>
@@ -2655,7 +2627,21 @@
         <w:rPr>
           <w:rStyle w:val="VerbatimChar"/>
         </w:rPr>
-        <w:t>src/site/views/layout.jade</w:t>
+        <w:t>.\</w:t>
+      </w:r>
+      <w:proofErr w:type="spellStart"/>
+      <w:r>
+        <w:rPr>
+          <w:rStyle w:val="VerbatimChar"/>
+        </w:rPr>
+        <w:t>src</w:t>
+      </w:r>
+      <w:proofErr w:type="spellEnd"/>
+      <w:r>
+        <w:rPr>
+          <w:rStyle w:val="VerbatimChar"/>
+        </w:rPr>
+        <w:t>\site\server.js</w:t>
       </w:r>
     </w:p>
     <w:p>
@@ -2666,7 +2652,33 @@
         <w:rPr>
           <w:rStyle w:val="VerbatimChar"/>
         </w:rPr>
-        <w:t>atom src\site\views\layout.jade</w:t>
+        <w:t>code</w:t>
+      </w:r>
+      <w:r>
+        <w:rPr>
+          <w:rStyle w:val="VerbatimChar"/>
+        </w:rPr>
+        <w:t xml:space="preserve"> </w:t>
+      </w:r>
+      <w:r>
+        <w:rPr>
+          <w:rStyle w:val="VerbatimChar"/>
+        </w:rPr>
+        <w:t>.\</w:t>
+      </w:r>
+      <w:proofErr w:type="spellStart"/>
+      <w:r>
+        <w:rPr>
+          <w:rStyle w:val="VerbatimChar"/>
+        </w:rPr>
+        <w:t>src</w:t>
+      </w:r>
+      <w:proofErr w:type="spellEnd"/>
+      <w:r>
+        <w:rPr>
+          <w:rStyle w:val="VerbatimChar"/>
+        </w:rPr>
+        <w:t>\site\server.js</w:t>
       </w:r>
     </w:p>
     <w:p>
@@ -2680,17 +2692,16 @@
         <w:lastRenderedPageBreak/>
         <w:t xml:space="preserve">Replace </w:t>
       </w:r>
+      <w:proofErr w:type="spellStart"/>
       <w:r>
         <w:rPr>
           <w:rStyle w:val="VerbatimChar"/>
         </w:rPr>
-        <w:t>REPLACE THIS TITLE</w:t>
-      </w:r>
-      <w:r>
-        <w:t xml:space="preserve"> with</w:t>
-      </w:r>
-      <w:r>
-        <w:t xml:space="preserve"> your training ID. Then save and exit the file.</w:t>
+        <w:t>TrainingXX</w:t>
+      </w:r>
+      <w:proofErr w:type="spellEnd"/>
+      <w:r>
+        <w:t xml:space="preserve"> with your training ID. Then save and exit the file.</w:t>
       </w:r>
     </w:p>
     <w:p>
@@ -2698,23 +2709,20 @@
         <w:pStyle w:val="FirstParagraph"/>
       </w:pPr>
       <w:r>
-        <w:rPr>
-          <w:noProof/>
-        </w:rPr>
         <w:drawing>
-          <wp:inline distT="0" distB="0" distL="0" distR="0" wp14:anchorId="7357F6F0" wp14:editId="10A937F2">
-            <wp:extent cx="5334000" cy="2827741"/>
+          <wp:inline distT="0" distB="0" distL="0" distR="0" wp14:anchorId="17CFBE0A" wp14:editId="218CC9DF">
+            <wp:extent cx="5943600" cy="3910330"/>
             <wp:effectExtent l="0" t="0" r="0" b="0"/>
-            <wp:docPr id="9" name="Picture" descr="edit layout dot jade"/>
-            <wp:cNvGraphicFramePr/>
+            <wp:docPr id="13" name="Picture 13" descr="A screenshot of a cell phone&#10;&#10;Description automatically generated"/>
+            <wp:cNvGraphicFramePr>
+              <a:graphicFrameLocks xmlns:a="http://schemas.openxmlformats.org/drawingml/2006/main" noChangeAspect="1"/>
+            </wp:cNvGraphicFramePr>
             <a:graphic xmlns:a="http://schemas.openxmlformats.org/drawingml/2006/main">
               <a:graphicData uri="http://schemas.openxmlformats.org/drawingml/2006/picture">
                 <pic:pic xmlns:pic="http://schemas.openxmlformats.org/drawingml/2006/picture">
                   <pic:nvPicPr>
-                    <pic:cNvPr id="0" name="Picture" descr="common/adoc/images/edit_layout_dot_jade.png"/>
-                    <pic:cNvPicPr>
-                      <a:picLocks noChangeAspect="1" noChangeArrowheads="1"/>
-                    </pic:cNvPicPr>
+                    <pic:cNvPr id="13" name="Picture 13" descr="A screenshot of a cell phone&#10;&#10;Description automatically generated"/>
+                    <pic:cNvPicPr/>
                   </pic:nvPicPr>
                   <pic:blipFill>
                     <a:blip r:embed="rId23"/>
@@ -2722,19 +2730,241 @@
                       <a:fillRect/>
                     </a:stretch>
                   </pic:blipFill>
-                  <pic:spPr bwMode="auto">
+                  <pic:spPr>
                     <a:xfrm>
                       <a:off x="0" y="0"/>
-                      <a:ext cx="5334000" cy="2827741"/>
+                      <a:ext cx="5943600" cy="3910330"/>
                     </a:xfrm>
                     <a:prstGeom prst="rect">
                       <a:avLst/>
                     </a:prstGeom>
-                    <a:noFill/>
-                    <a:ln w="9525">
-                      <a:noFill/>
-                      <a:headEnd/>
-                      <a:tailEnd/>
+                  </pic:spPr>
+                </pic:pic>
+              </a:graphicData>
+            </a:graphic>
+          </wp:inline>
+        </w:drawing>
+      </w:r>
+    </w:p>
+    <w:p>
+      <w:pPr>
+        <w:numPr>
+          <w:ilvl w:val="0"/>
+          <w:numId w:val="22"/>
+        </w:numPr>
+      </w:pPr>
+      <w:r>
+        <w:t>Now, add your latest changes to the changelist</w:t>
+      </w:r>
+    </w:p>
+    <w:p>
+      <w:pPr>
+        <w:pStyle w:val="SourceCode"/>
+        <w:numPr>
+          <w:ilvl w:val="0"/>
+          <w:numId w:val="1"/>
+        </w:numPr>
+      </w:pPr>
+      <w:r>
+        <w:rPr>
+          <w:rStyle w:val="VerbatimChar"/>
+        </w:rPr>
+        <w:t>git add .</w:t>
+      </w:r>
+    </w:p>
+    <w:p>
+      <w:pPr>
+        <w:numPr>
+          <w:ilvl w:val="0"/>
+          <w:numId w:val="22"/>
+        </w:numPr>
+      </w:pPr>
+      <w:r>
+        <w:t>Commit your changes to the local repository</w:t>
+      </w:r>
+    </w:p>
+    <w:p>
+      <w:pPr>
+        <w:pStyle w:val="SourceCode"/>
+        <w:numPr>
+          <w:ilvl w:val="0"/>
+          <w:numId w:val="1"/>
+        </w:numPr>
+      </w:pPr>
+      <w:r>
+        <w:rPr>
+          <w:rStyle w:val="VerbatimChar"/>
+        </w:rPr>
+        <w:t xml:space="preserve">git commit -m "updated </w:t>
+      </w:r>
+      <w:r>
+        <w:rPr>
+          <w:rStyle w:val="VerbatimChar"/>
+        </w:rPr>
+        <w:t>page</w:t>
+      </w:r>
+      <w:r>
+        <w:rPr>
+          <w:rStyle w:val="VerbatimChar"/>
+        </w:rPr>
+        <w:t>"</w:t>
+      </w:r>
+    </w:p>
+    <w:p>
+      <w:pPr>
+        <w:numPr>
+          <w:ilvl w:val="0"/>
+          <w:numId w:val="22"/>
+        </w:numPr>
+      </w:pPr>
+      <w:r>
+        <w:t>Finally, push your changes back to GitHub’s repository</w:t>
+      </w:r>
+    </w:p>
+    <w:p>
+      <w:pPr>
+        <w:pStyle w:val="SourceCode"/>
+        <w:numPr>
+          <w:ilvl w:val="0"/>
+          <w:numId w:val="1"/>
+        </w:numPr>
+      </w:pPr>
+      <w:r>
+        <w:rPr>
+          <w:rStyle w:val="VerbatimChar"/>
+        </w:rPr>
+        <w:t>git push</w:t>
+      </w:r>
+    </w:p>
+    <w:p>
+      <w:pPr>
+        <w:pStyle w:val="Heading2"/>
+      </w:pPr>
+      <w:bookmarkStart w:id="23" w:name="X6084747b863826e12022d04a79bee008d09830a"/>
+      <w:bookmarkStart w:id="24" w:name="_Toc13913229"/>
+      <w:r>
+        <w:t>Step 10: Checking website for updates</w:t>
+      </w:r>
+      <w:bookmarkEnd w:id="23"/>
+      <w:bookmarkEnd w:id="24"/>
+    </w:p>
+    <w:p>
+      <w:pPr>
+        <w:numPr>
+          <w:ilvl w:val="0"/>
+          <w:numId w:val="23"/>
+        </w:numPr>
+      </w:pPr>
+      <w:r>
+        <w:t xml:space="preserve">The </w:t>
+      </w:r>
+      <w:r>
+        <w:rPr>
+          <w:rStyle w:val="VerbatimChar"/>
+        </w:rPr>
+        <w:t>push</w:t>
+      </w:r>
+      <w:r>
+        <w:t xml:space="preserve"> in step 9 should have kicked off a new build for your </w:t>
+      </w:r>
+      <w:r>
+        <w:rPr>
+          <w:rStyle w:val="VerbatimChar"/>
+        </w:rPr>
+        <w:t>trainingX_lab1</w:t>
+      </w:r>
+      <w:r>
+        <w:t xml:space="preserve"> pipeline.</w:t>
+      </w:r>
+    </w:p>
+    <w:p>
+      <w:pPr>
+        <w:numPr>
+          <w:ilvl w:val="0"/>
+          <w:numId w:val="23"/>
+        </w:numPr>
+      </w:pPr>
+      <w:r>
+        <w:t>When that lab1 build completed, it should have kicked off a new lab 2 pipeline build.</w:t>
+      </w:r>
+    </w:p>
+    <w:p>
+      <w:pPr>
+        <w:numPr>
+          <w:ilvl w:val="0"/>
+          <w:numId w:val="23"/>
+        </w:numPr>
+      </w:pPr>
+      <w:r>
+        <w:t xml:space="preserve">Go to your website at </w:t>
+      </w:r>
+      <w:r>
+        <w:rPr>
+          <w:rStyle w:val="VerbatimChar"/>
+        </w:rPr>
+        <w:t>training&lt;your number&gt;.roundtower.io</w:t>
+      </w:r>
+      <w:r>
+        <w:t>.</w:t>
+      </w:r>
+    </w:p>
+    <w:p>
+      <w:pPr>
+        <w:numPr>
+          <w:ilvl w:val="0"/>
+          <w:numId w:val="23"/>
+        </w:numPr>
+      </w:pPr>
+      <w:r>
+        <w:lastRenderedPageBreak/>
+        <w:t xml:space="preserve">The </w:t>
+      </w:r>
+      <w:r>
+        <w:rPr>
+          <w:rStyle w:val="VerbatimChar"/>
+        </w:rPr>
+        <w:t>Home</w:t>
+      </w:r>
+      <w:r>
+        <w:t xml:space="preserve"> tab should now have your training ID next to it. Example </w:t>
+      </w:r>
+      <w:r>
+        <w:br/>
+      </w:r>
+      <w:r>
+        <w:drawing>
+          <wp:inline distT="0" distB="0" distL="0" distR="0" wp14:anchorId="40D5BBBC" wp14:editId="5FE63722">
+            <wp:extent cx="4000500" cy="2209800"/>
+            <wp:effectExtent l="12700" t="12700" r="0" b="0"/>
+            <wp:docPr id="15" name="Picture 15" descr="A screenshot of a cell phone&#10;&#10;Description automatically generated"/>
+            <wp:cNvGraphicFramePr>
+              <a:graphicFrameLocks xmlns:a="http://schemas.openxmlformats.org/drawingml/2006/main" noChangeAspect="1"/>
+            </wp:cNvGraphicFramePr>
+            <a:graphic xmlns:a="http://schemas.openxmlformats.org/drawingml/2006/main">
+              <a:graphicData uri="http://schemas.openxmlformats.org/drawingml/2006/picture">
+                <pic:pic xmlns:pic="http://schemas.openxmlformats.org/drawingml/2006/picture">
+                  <pic:nvPicPr>
+                    <pic:cNvPr id="15" name="Picture 15" descr="A screenshot of a cell phone&#10;&#10;Description automatically generated"/>
+                    <pic:cNvPicPr/>
+                  </pic:nvPicPr>
+                  <pic:blipFill>
+                    <a:blip r:embed="rId24"/>
+                    <a:stretch>
+                      <a:fillRect/>
+                    </a:stretch>
+                  </pic:blipFill>
+                  <pic:spPr>
+                    <a:xfrm>
+                      <a:off x="0" y="0"/>
+                      <a:ext cx="4000500" cy="2209800"/>
+                    </a:xfrm>
+                    <a:prstGeom prst="rect">
+                      <a:avLst/>
+                    </a:prstGeom>
+                    <a:ln>
+                      <a:solidFill>
+                        <a:schemeClr val="accent1"/>
+                      </a:solidFill>
                     </a:ln>
                   </pic:spPr>
                 </pic:pic>
@@ -2748,386 +2978,16 @@
       <w:pPr>
         <w:numPr>
           <w:ilvl w:val="0"/>
-          <w:numId w:val="21"/>
-        </w:numPr>
-      </w:pPr>
-      <w:r>
-        <w:t xml:space="preserve">Now edit </w:t>
-      </w:r>
-      <w:r>
-        <w:rPr>
-          <w:rStyle w:val="VerbatimChar"/>
-        </w:rPr>
-        <w:t>tests/layout-test.txt</w:t>
-      </w:r>
-      <w:r>
-        <w:t xml:space="preserve"> to update the test for the new layout.</w:t>
-      </w:r>
-    </w:p>
-    <w:p>
-      <w:pPr>
-        <w:pStyle w:val="SourceCode"/>
-        <w:numPr>
-          <w:ilvl w:val="0"/>
-          <w:numId w:val="1"/>
-        </w:numPr>
-      </w:pPr>
-      <w:r>
-        <w:rPr>
-          <w:rStyle w:val="VerbatimChar"/>
-        </w:rPr>
-        <w:t>atom tests/layout-test.txt</w:t>
-      </w:r>
-    </w:p>
-    <w:p>
-      <w:pPr>
-        <w:numPr>
-          <w:ilvl w:val="0"/>
-          <w:numId w:val="21"/>
-        </w:numPr>
-      </w:pPr>
-      <w:r>
-        <w:t xml:space="preserve">Edit the top line and make it </w:t>
-      </w:r>
-      <w:r>
-        <w:rPr>
-          <w:b/>
-        </w:rPr>
-        <w:t>exactly</w:t>
-      </w:r>
-      <w:r>
-        <w:t xml:space="preserve"> like the line from </w:t>
-      </w:r>
-      <w:r>
-        <w:rPr>
-          <w:rStyle w:val="VerbatimChar"/>
-        </w:rPr>
-        <w:t>layout.jade</w:t>
-      </w:r>
-      <w:r>
-        <w:t xml:space="preserve"> you </w:t>
-      </w:r>
-      <w:r>
-        <w:t>edited in previous steps. Save and exit the file.</w:t>
-      </w:r>
-    </w:p>
-    <w:p>
-      <w:pPr>
-        <w:pStyle w:val="FirstParagraph"/>
-      </w:pPr>
-      <w:r>
-        <w:rPr>
-          <w:noProof/>
-        </w:rPr>
-        <w:drawing>
-          <wp:inline distT="0" distB="0" distL="0" distR="0" wp14:anchorId="46D401FA" wp14:editId="4E5C9D1A">
-            <wp:extent cx="5334000" cy="1457191"/>
-            <wp:effectExtent l="0" t="0" r="0" b="0"/>
-            <wp:docPr id="10" name="Picture" descr="edit layout dash test dot txt"/>
-            <wp:cNvGraphicFramePr/>
-            <a:graphic xmlns:a="http://schemas.openxmlformats.org/drawingml/2006/main">
-              <a:graphicData uri="http://schemas.openxmlformats.org/drawingml/2006/picture">
-                <pic:pic xmlns:pic="http://schemas.openxmlformats.org/drawingml/2006/picture">
-                  <pic:nvPicPr>
-                    <pic:cNvPr id="0" name="Picture" descr="common/adoc/images/edit_layout_dash_test_dot_txt.png"/>
-                    <pic:cNvPicPr>
-                      <a:picLocks noChangeAspect="1" noChangeArrowheads="1"/>
-                    </pic:cNvPicPr>
-                  </pic:nvPicPr>
-                  <pic:blipFill>
-                    <a:blip r:embed="rId24"/>
-                    <a:stretch>
-                      <a:fillRect/>
-                    </a:stretch>
-                  </pic:blipFill>
-                  <pic:spPr bwMode="auto">
-                    <a:xfrm>
-                      <a:off x="0" y="0"/>
-                      <a:ext cx="5334000" cy="1457191"/>
-                    </a:xfrm>
-                    <a:prstGeom prst="rect">
-                      <a:avLst/>
-                    </a:prstGeom>
-                    <a:noFill/>
-                    <a:ln w="9525">
-                      <a:noFill/>
-                      <a:headEnd/>
-                      <a:tailEnd/>
-                    </a:ln>
-                  </pic:spPr>
-                </pic:pic>
-              </a:graphicData>
-            </a:graphic>
-          </wp:inline>
-        </w:drawing>
-      </w:r>
-    </w:p>
-    <w:p>
-      <w:pPr>
-        <w:numPr>
-          <w:ilvl w:val="0"/>
-          <w:numId w:val="22"/>
-        </w:numPr>
-      </w:pPr>
-      <w:r>
-        <w:t>Now, add your latest changes to the changelist</w:t>
-      </w:r>
-    </w:p>
-    <w:p>
-      <w:pPr>
-        <w:pStyle w:val="SourceCode"/>
-        <w:numPr>
-          <w:ilvl w:val="0"/>
-          <w:numId w:val="1"/>
-        </w:numPr>
-      </w:pPr>
-      <w:r>
-        <w:rPr>
-          <w:rStyle w:val="VerbatimChar"/>
-        </w:rPr>
-        <w:t>git add .</w:t>
-      </w:r>
-    </w:p>
-    <w:p>
-      <w:pPr>
-        <w:numPr>
-          <w:ilvl w:val="0"/>
-          <w:numId w:val="22"/>
-        </w:numPr>
-      </w:pPr>
-      <w:r>
-        <w:t>Commit your changes to the local repository</w:t>
-      </w:r>
-    </w:p>
-    <w:p>
-      <w:pPr>
-        <w:pStyle w:val="SourceCode"/>
-        <w:numPr>
-          <w:ilvl w:val="0"/>
-          <w:numId w:val="1"/>
-        </w:numPr>
-      </w:pPr>
-      <w:r>
-        <w:rPr>
-          <w:rStyle w:val="VerbatimChar"/>
-        </w:rPr>
-        <w:t>git commit -m "updated header and unit test"</w:t>
-      </w:r>
-    </w:p>
-    <w:p>
-      <w:pPr>
-        <w:numPr>
-          <w:ilvl w:val="0"/>
-          <w:numId w:val="22"/>
-        </w:numPr>
-      </w:pPr>
-      <w:r>
-        <w:t>Finally, push your changes back to GitHub’s repository</w:t>
-      </w:r>
-    </w:p>
-    <w:p>
-      <w:pPr>
-        <w:pStyle w:val="SourceCode"/>
-        <w:numPr>
-          <w:ilvl w:val="0"/>
-          <w:numId w:val="1"/>
-        </w:numPr>
-      </w:pPr>
-      <w:r>
-        <w:rPr>
-          <w:rStyle w:val="VerbatimChar"/>
-        </w:rPr>
-        <w:t>git</w:t>
-      </w:r>
-      <w:r>
-        <w:rPr>
-          <w:rStyle w:val="VerbatimChar"/>
-        </w:rPr>
-        <w:t xml:space="preserve"> push</w:t>
-      </w:r>
-    </w:p>
-    <w:p>
-      <w:pPr>
-        <w:pStyle w:val="Heading2"/>
-      </w:pPr>
-      <w:bookmarkStart w:id="24" w:name="X6084747b863826e12022d04a79bee008d09830a"/>
-      <w:bookmarkStart w:id="25" w:name="_Toc13913229"/>
-      <w:r>
-        <w:lastRenderedPageBreak/>
-        <w:t>Step 10: Checking website for updates</w:t>
-      </w:r>
-      <w:bookmarkEnd w:id="24"/>
-      <w:bookmarkEnd w:id="25"/>
-    </w:p>
-    <w:p>
-      <w:pPr>
-        <w:numPr>
-          <w:ilvl w:val="0"/>
           <w:numId w:val="23"/>
         </w:numPr>
       </w:pPr>
       <w:r>
-        <w:t xml:space="preserve">The </w:t>
-      </w:r>
-      <w:r>
-        <w:rPr>
-          <w:rStyle w:val="VerbatimChar"/>
-        </w:rPr>
-        <w:t>push</w:t>
-      </w:r>
-      <w:r>
-        <w:t xml:space="preserve"> in step 9 should have kicked off a new build for your </w:t>
-      </w:r>
-      <w:r>
-        <w:rPr>
-          <w:rStyle w:val="VerbatimChar"/>
-        </w:rPr>
-        <w:t>trainingX_lab1</w:t>
-      </w:r>
-      <w:r>
-        <w:t xml:space="preserve"> pipeline.</w:t>
-      </w:r>
-    </w:p>
-    <w:p>
-      <w:pPr>
-        <w:numPr>
-          <w:ilvl w:val="0"/>
-          <w:numId w:val="23"/>
-        </w:numPr>
-      </w:pPr>
-      <w:r>
-        <w:t>When that lab1 build completed, it should have kicked off a new lab 2 pipeline build.</w:t>
-      </w:r>
-    </w:p>
-    <w:p>
-      <w:pPr>
-        <w:numPr>
-          <w:ilvl w:val="0"/>
-          <w:numId w:val="23"/>
-        </w:numPr>
-      </w:pPr>
-      <w:r>
-        <w:t xml:space="preserve">Go to your website at </w:t>
-      </w:r>
-      <w:r>
-        <w:rPr>
-          <w:rStyle w:val="VerbatimChar"/>
-        </w:rPr>
-        <w:t>training&lt;your nu</w:t>
-      </w:r>
-      <w:r>
-        <w:rPr>
-          <w:rStyle w:val="VerbatimChar"/>
-        </w:rPr>
-        <w:t>mber&gt;.roundtower.io</w:t>
-      </w:r>
-      <w:r>
-        <w:t>.</w:t>
-      </w:r>
-    </w:p>
-    <w:p>
-      <w:pPr>
-        <w:numPr>
-          <w:ilvl w:val="0"/>
-          <w:numId w:val="23"/>
-        </w:numPr>
-      </w:pPr>
-      <w:r>
-        <w:t xml:space="preserve">The </w:t>
-      </w:r>
-      <w:r>
-        <w:rPr>
-          <w:rStyle w:val="VerbatimChar"/>
-        </w:rPr>
-        <w:t>Home</w:t>
-      </w:r>
-      <w:r>
-        <w:t xml:space="preserve"> tab should now have your training ID next to it. Example </w:t>
-      </w:r>
-      <w:r>
-        <w:rPr>
-          <w:noProof/>
-        </w:rPr>
-        <w:drawing>
-          <wp:inline distT="0" distB="0" distL="0" distR="0" wp14:anchorId="5203BAA6" wp14:editId="741C41BA">
-            <wp:extent cx="5334000" cy="2856854"/>
-            <wp:effectExtent l="0" t="0" r="0" b="0"/>
-            <wp:docPr id="11" name="Picture" descr="website updated home"/>
-            <wp:cNvGraphicFramePr/>
-            <a:graphic xmlns:a="http://schemas.openxmlformats.org/drawingml/2006/main">
-              <a:graphicData uri="http://schemas.openxmlformats.org/drawingml/2006/picture">
-                <pic:pic xmlns:pic="http://schemas.openxmlformats.org/drawingml/2006/picture">
-                  <pic:nvPicPr>
-                    <pic:cNvPr id="0" name="Picture" descr="common/adoc/images/website_updated_home.png"/>
-                    <pic:cNvPicPr>
-                      <a:picLocks noChangeAspect="1" noChangeArrowheads="1"/>
-                    </pic:cNvPicPr>
-                  </pic:nvPicPr>
-                  <pic:blipFill>
-                    <a:blip r:embed="rId25"/>
-                    <a:stretch>
-                      <a:fillRect/>
-                    </a:stretch>
-                  </pic:blipFill>
-                  <pic:spPr bwMode="auto">
-                    <a:xfrm>
-                      <a:off x="0" y="0"/>
-                      <a:ext cx="5334000" cy="2856854"/>
-                    </a:xfrm>
-                    <a:prstGeom prst="rect">
-                      <a:avLst/>
-                    </a:prstGeom>
-                    <a:noFill/>
-                    <a:ln w="9525">
-                      <a:noFill/>
-                      <a:headEnd/>
-                      <a:tailEnd/>
-                    </a:ln>
-                  </pic:spPr>
-                </pic:pic>
-              </a:graphicData>
-            </a:graphic>
-          </wp:inline>
-        </w:drawing>
-      </w:r>
-    </w:p>
-    <w:p>
-      <w:pPr>
-        <w:numPr>
-          <w:ilvl w:val="0"/>
-          <w:numId w:val="23"/>
-        </w:numPr>
-      </w:pPr>
-      <w:r>
         <w:t>Congratulations! You’ve completed the Labs!</w:t>
       </w:r>
     </w:p>
-    <w:p>
-      <w:pPr>
-        <w:pStyle w:val="Heading2"/>
-      </w:pPr>
-      <w:bookmarkStart w:id="26" w:name="X5a7c51bce12e7b12111feff6e8978a299b3c0ff"/>
-      <w:bookmarkStart w:id="27" w:name="_Toc13913230"/>
-      <w:r>
-        <w:t>Step 11: Extra credit</w:t>
-      </w:r>
-      <w:bookmarkEnd w:id="26"/>
-      <w:bookmarkEnd w:id="27"/>
-    </w:p>
-    <w:p>
-      <w:pPr>
-        <w:numPr>
-          <w:ilvl w:val="0"/>
-          <w:numId w:val="24"/>
-        </w:numPr>
-      </w:pPr>
-      <w:r>
-        <w:t>Rerun steps 9/10 and change other fields in the web page.</w:t>
-      </w:r>
-    </w:p>
     <w:sectPr>
-      <w:footerReference w:type="even" r:id="rId26"/>
-      <w:footerReference w:type="default" r:id="rId27"/>
+      <w:footerReference w:type="even" r:id="rId25"/>
+      <w:footerReference w:type="default" r:id="rId26"/>
       <w:pgSz w:w="12240" w:h="15840"/>
       <w:pgMar w:top="1440" w:right="1440" w:bottom="1440" w:left="1440" w:header="720" w:footer="720" w:gutter="0"/>
       <w:pgNumType w:start="0"/>
@@ -3140,7 +3000,7 @@
 </file>
 
 <file path=word/endnotes.xml><?xml version="1.0" encoding="utf-8"?>
-<w:endnotes xmlns:wpc="http://schemas.microsoft.com/office/word/2010/wordprocessingCanvas" xmlns:cx="http://schemas.microsoft.com/office/drawing/2014/chartex" xmlns:cx1="http://schemas.microsoft.com/office/drawing/2015/9/8/chartex" xmlns:cx2="http://schemas.microsoft.com/office/drawing/2015/10/21/chartex" xmlns:cx3="http://schemas.microsoft.com/office/drawing/2016/5/9/chartex" xmlns:cx4="http://schemas.microsoft.com/office/drawing/2016/5/10/chartex" xmlns:cx5="http://schemas.microsoft.com/office/drawing/2016/5/11/chartex" xmlns:cx6="http://schemas.microsoft.com/office/drawing/2016/5/12/chartex" xmlns:cx7="http://schemas.microsoft.com/office/drawing/2016/5/13/chartex" xmlns:cx8="http://schemas.microsoft.com/office/drawing/2016/5/14/chartex" xmlns:mc="http://schemas.openxmlformats.org/markup-compatibility/2006" xmlns:aink="http://schemas.microsoft.com/office/drawing/2016/ink" xmlns:am3d="http://schemas.microsoft.com/office/drawing/2017/model3d" xmlns:o="urn:schemas-microsoft-com:office:office" xmlns:r="http://schemas.openxmlformats.org/officeDocument/2006/relationships" xmlns:m="http://schemas.openxmlformats.org/officeDocument/2006/math" xmlns:v="urn:schemas-microsoft-com:vml" xmlns:wp14="http://schemas.microsoft.com/office/word/2010/wordprocessingDrawing" xmlns:wp="http://schemas.openxmlformats.org/drawingml/2006/wordprocessingDrawing" xmlns:w10="urn:schemas-microsoft-com:office:word" xmlns:w="http://schemas.openxmlformats.org/wordprocessingml/2006/main" xmlns:w14="http://schemas.microsoft.com/office/word/2010/wordml" xmlns:w15="http://schemas.microsoft.com/office/word/2012/wordml" xmlns:w16cid="http://schemas.microsoft.com/office/word/2016/wordml/cid" xmlns:w16se="http://schemas.microsoft.com/office/word/2015/wordml/symex" xmlns:wpg="http://schemas.microsoft.com/office/word/2010/wordprocessingGroup" xmlns:wpi="http://schemas.microsoft.com/office/word/2010/wordprocessingInk" xmlns:wne="http://schemas.microsoft.com/office/word/2006/wordml" xmlns:wps="http://schemas.microsoft.com/office/word/2010/wordprocessingShape" mc:Ignorable="w14 w15 w16se w16cid wp14">
+<w:endnotes xmlns:wpc="http://schemas.microsoft.com/office/word/2010/wordprocessingCanvas" xmlns:cx="http://schemas.microsoft.com/office/drawing/2014/chartex" xmlns:cx1="http://schemas.microsoft.com/office/drawing/2015/9/8/chartex" xmlns:cx2="http://schemas.microsoft.com/office/drawing/2015/10/21/chartex" xmlns:cx3="http://schemas.microsoft.com/office/drawing/2016/5/9/chartex" xmlns:cx4="http://schemas.microsoft.com/office/drawing/2016/5/10/chartex" xmlns:cx5="http://schemas.microsoft.com/office/drawing/2016/5/11/chartex" xmlns:cx6="http://schemas.microsoft.com/office/drawing/2016/5/12/chartex" xmlns:cx7="http://schemas.microsoft.com/office/drawing/2016/5/13/chartex" xmlns:cx8="http://schemas.microsoft.com/office/drawing/2016/5/14/chartex" xmlns:mc="http://schemas.openxmlformats.org/markup-compatibility/2006" xmlns:aink="http://schemas.microsoft.com/office/drawing/2016/ink" xmlns:am3d="http://schemas.microsoft.com/office/drawing/2017/model3d" xmlns:o="urn:schemas-microsoft-com:office:office" xmlns:r="http://schemas.openxmlformats.org/officeDocument/2006/relationships" xmlns:m="http://schemas.openxmlformats.org/officeDocument/2006/math" xmlns:v="urn:schemas-microsoft-com:vml" xmlns:wp14="http://schemas.microsoft.com/office/word/2010/wordprocessingDrawing" xmlns:wp="http://schemas.openxmlformats.org/drawingml/2006/wordprocessingDrawing" xmlns:w10="urn:schemas-microsoft-com:office:word" xmlns:w="http://schemas.openxmlformats.org/wordprocessingml/2006/main" xmlns:w14="http://schemas.microsoft.com/office/word/2010/wordml" xmlns:w15="http://schemas.microsoft.com/office/word/2012/wordml" xmlns:w16cex="http://schemas.microsoft.com/office/word/2018/wordml/cex" xmlns:w16cid="http://schemas.microsoft.com/office/word/2016/wordml/cid" xmlns:w16="http://schemas.microsoft.com/office/word/2018/wordml" xmlns:w16se="http://schemas.microsoft.com/office/word/2015/wordml/symex" xmlns:wpg="http://schemas.microsoft.com/office/word/2010/wordprocessingGroup" xmlns:wpi="http://schemas.microsoft.com/office/word/2010/wordprocessingInk" xmlns:wne="http://schemas.microsoft.com/office/word/2006/wordml" xmlns:wps="http://schemas.microsoft.com/office/word/2010/wordprocessingShape" mc:Ignorable="w14 w15 w16se w16cid w16 w16cex wp14">
   <w:endnote w:type="separator" w:id="-1">
     <w:p>
       <w:pPr>
@@ -3165,7 +3025,7 @@
 </file>
 
 <file path=word/footer1.xml><?xml version="1.0" encoding="utf-8"?>
-<w:ftr xmlns:wpc="http://schemas.microsoft.com/office/word/2010/wordprocessingCanvas" xmlns:cx="http://schemas.microsoft.com/office/drawing/2014/chartex" xmlns:cx1="http://schemas.microsoft.com/office/drawing/2015/9/8/chartex" xmlns:cx2="http://schemas.microsoft.com/office/drawing/2015/10/21/chartex" xmlns:cx3="http://schemas.microsoft.com/office/drawing/2016/5/9/chartex" xmlns:cx4="http://schemas.microsoft.com/office/drawing/2016/5/10/chartex" xmlns:cx5="http://schemas.microsoft.com/office/drawing/2016/5/11/chartex" xmlns:cx6="http://schemas.microsoft.com/office/drawing/2016/5/12/chartex" xmlns:cx7="http://schemas.microsoft.com/office/drawing/2016/5/13/chartex" xmlns:cx8="http://schemas.microsoft.com/office/drawing/2016/5/14/chartex" xmlns:mc="http://schemas.openxmlformats.org/markup-compatibility/2006" xmlns:aink="http://schemas.microsoft.com/office/drawing/2016/ink" xmlns:am3d="http://schemas.microsoft.com/office/drawing/2017/model3d" xmlns:o="urn:schemas-microsoft-com:office:office" xmlns:r="http://schemas.openxmlformats.org/officeDocument/2006/relationships" xmlns:m="http://schemas.openxmlformats.org/officeDocument/2006/math" xmlns:v="urn:schemas-microsoft-com:vml" xmlns:wp14="http://schemas.microsoft.com/office/word/2010/wordprocessingDrawing" xmlns:wp="http://schemas.openxmlformats.org/drawingml/2006/wordprocessingDrawing" xmlns:w10="urn:schemas-microsoft-com:office:word" xmlns:w="http://schemas.openxmlformats.org/wordprocessingml/2006/main" xmlns:w14="http://schemas.microsoft.com/office/word/2010/wordml" xmlns:w15="http://schemas.microsoft.com/office/word/2012/wordml" xmlns:w16cid="http://schemas.microsoft.com/office/word/2016/wordml/cid" xmlns:w16se="http://schemas.microsoft.com/office/word/2015/wordml/symex" xmlns:wpg="http://schemas.microsoft.com/office/word/2010/wordprocessingGroup" xmlns:wpi="http://schemas.microsoft.com/office/word/2010/wordprocessingInk" xmlns:wne="http://schemas.microsoft.com/office/word/2006/wordml" xmlns:wps="http://schemas.microsoft.com/office/word/2010/wordprocessingShape" mc:Ignorable="w14 w15 w16se w16cid wp14">
+<w:ftr xmlns:wpc="http://schemas.microsoft.com/office/word/2010/wordprocessingCanvas" xmlns:cx="http://schemas.microsoft.com/office/drawing/2014/chartex" xmlns:cx1="http://schemas.microsoft.com/office/drawing/2015/9/8/chartex" xmlns:cx2="http://schemas.microsoft.com/office/drawing/2015/10/21/chartex" xmlns:cx3="http://schemas.microsoft.com/office/drawing/2016/5/9/chartex" xmlns:cx4="http://schemas.microsoft.com/office/drawing/2016/5/10/chartex" xmlns:cx5="http://schemas.microsoft.com/office/drawing/2016/5/11/chartex" xmlns:cx6="http://schemas.microsoft.com/office/drawing/2016/5/12/chartex" xmlns:cx7="http://schemas.microsoft.com/office/drawing/2016/5/13/chartex" xmlns:cx8="http://schemas.microsoft.com/office/drawing/2016/5/14/chartex" xmlns:mc="http://schemas.openxmlformats.org/markup-compatibility/2006" xmlns:aink="http://schemas.microsoft.com/office/drawing/2016/ink" xmlns:am3d="http://schemas.microsoft.com/office/drawing/2017/model3d" xmlns:o="urn:schemas-microsoft-com:office:office" xmlns:r="http://schemas.openxmlformats.org/officeDocument/2006/relationships" xmlns:m="http://schemas.openxmlformats.org/officeDocument/2006/math" xmlns:v="urn:schemas-microsoft-com:vml" xmlns:wp14="http://schemas.microsoft.com/office/word/2010/wordprocessingDrawing" xmlns:wp="http://schemas.openxmlformats.org/drawingml/2006/wordprocessingDrawing" xmlns:w10="urn:schemas-microsoft-com:office:word" xmlns:w="http://schemas.openxmlformats.org/wordprocessingml/2006/main" xmlns:w14="http://schemas.microsoft.com/office/word/2010/wordml" xmlns:w15="http://schemas.microsoft.com/office/word/2012/wordml" xmlns:w16cex="http://schemas.microsoft.com/office/word/2018/wordml/cex" xmlns:w16cid="http://schemas.microsoft.com/office/word/2016/wordml/cid" xmlns:w16="http://schemas.microsoft.com/office/word/2018/wordml" xmlns:w16se="http://schemas.microsoft.com/office/word/2015/wordml/symex" xmlns:wpg="http://schemas.microsoft.com/office/word/2010/wordprocessingGroup" xmlns:wpi="http://schemas.microsoft.com/office/word/2010/wordprocessingInk" xmlns:wne="http://schemas.microsoft.com/office/word/2006/wordml" xmlns:wps="http://schemas.microsoft.com/office/word/2010/wordprocessingShape" mc:Ignorable="w14 w15 w16se w16cid w16 w16cex wp14">
   <w:sdt>
     <w:sdtPr>
       <w:rPr>
@@ -3177,6 +3037,11 @@
         <w:docPartUnique/>
       </w:docPartObj>
     </w:sdtPr>
+    <w:sdtEndPr>
+      <w:rPr>
+        <w:rStyle w:val="PageNumber"/>
+      </w:rPr>
+    </w:sdtEndPr>
     <w:sdtContent>
       <w:p>
         <w:pPr>
@@ -3217,7 +3082,7 @@
 </file>
 
 <file path=word/footer2.xml><?xml version="1.0" encoding="utf-8"?>
-<w:ftr xmlns:wpc="http://schemas.microsoft.com/office/word/2010/wordprocessingCanvas" xmlns:cx="http://schemas.microsoft.com/office/drawing/2014/chartex" xmlns:cx1="http://schemas.microsoft.com/office/drawing/2015/9/8/chartex" xmlns:cx2="http://schemas.microsoft.com/office/drawing/2015/10/21/chartex" xmlns:cx3="http://schemas.microsoft.com/office/drawing/2016/5/9/chartex" xmlns:cx4="http://schemas.microsoft.com/office/drawing/2016/5/10/chartex" xmlns:cx5="http://schemas.microsoft.com/office/drawing/2016/5/11/chartex" xmlns:cx6="http://schemas.microsoft.com/office/drawing/2016/5/12/chartex" xmlns:cx7="http://schemas.microsoft.com/office/drawing/2016/5/13/chartex" xmlns:cx8="http://schemas.microsoft.com/office/drawing/2016/5/14/chartex" xmlns:mc="http://schemas.openxmlformats.org/markup-compatibility/2006" xmlns:aink="http://schemas.microsoft.com/office/drawing/2016/ink" xmlns:am3d="http://schemas.microsoft.com/office/drawing/2017/model3d" xmlns:o="urn:schemas-microsoft-com:office:office" xmlns:r="http://schemas.openxmlformats.org/officeDocument/2006/relationships" xmlns:m="http://schemas.openxmlformats.org/officeDocument/2006/math" xmlns:v="urn:schemas-microsoft-com:vml" xmlns:wp14="http://schemas.microsoft.com/office/word/2010/wordprocessingDrawing" xmlns:wp="http://schemas.openxmlformats.org/drawingml/2006/wordprocessingDrawing" xmlns:w10="urn:schemas-microsoft-com:office:word" xmlns:w="http://schemas.openxmlformats.org/wordprocessingml/2006/main" xmlns:w14="http://schemas.microsoft.com/office/word/2010/wordml" xmlns:w15="http://schemas.microsoft.com/office/word/2012/wordml" xmlns:w16cid="http://schemas.microsoft.com/office/word/2016/wordml/cid" xmlns:w16se="http://schemas.microsoft.com/office/word/2015/wordml/symex" xmlns:wpg="http://schemas.microsoft.com/office/word/2010/wordprocessingGroup" xmlns:wpi="http://schemas.microsoft.com/office/word/2010/wordprocessingInk" xmlns:wne="http://schemas.microsoft.com/office/word/2006/wordml" xmlns:wps="http://schemas.microsoft.com/office/word/2010/wordprocessingShape" mc:Ignorable="w14 w15 w16se w16cid wp14">
+<w:ftr xmlns:wpc="http://schemas.microsoft.com/office/word/2010/wordprocessingCanvas" xmlns:cx="http://schemas.microsoft.com/office/drawing/2014/chartex" xmlns:cx1="http://schemas.microsoft.com/office/drawing/2015/9/8/chartex" xmlns:cx2="http://schemas.microsoft.com/office/drawing/2015/10/21/chartex" xmlns:cx3="http://schemas.microsoft.com/office/drawing/2016/5/9/chartex" xmlns:cx4="http://schemas.microsoft.com/office/drawing/2016/5/10/chartex" xmlns:cx5="http://schemas.microsoft.com/office/drawing/2016/5/11/chartex" xmlns:cx6="http://schemas.microsoft.com/office/drawing/2016/5/12/chartex" xmlns:cx7="http://schemas.microsoft.com/office/drawing/2016/5/13/chartex" xmlns:cx8="http://schemas.microsoft.com/office/drawing/2016/5/14/chartex" xmlns:mc="http://schemas.openxmlformats.org/markup-compatibility/2006" xmlns:aink="http://schemas.microsoft.com/office/drawing/2016/ink" xmlns:am3d="http://schemas.microsoft.com/office/drawing/2017/model3d" xmlns:o="urn:schemas-microsoft-com:office:office" xmlns:r="http://schemas.openxmlformats.org/officeDocument/2006/relationships" xmlns:m="http://schemas.openxmlformats.org/officeDocument/2006/math" xmlns:v="urn:schemas-microsoft-com:vml" xmlns:wp14="http://schemas.microsoft.com/office/word/2010/wordprocessingDrawing" xmlns:wp="http://schemas.openxmlformats.org/drawingml/2006/wordprocessingDrawing" xmlns:w10="urn:schemas-microsoft-com:office:word" xmlns:w="http://schemas.openxmlformats.org/wordprocessingml/2006/main" xmlns:w14="http://schemas.microsoft.com/office/word/2010/wordml" xmlns:w15="http://schemas.microsoft.com/office/word/2012/wordml" xmlns:w16cex="http://schemas.microsoft.com/office/word/2018/wordml/cex" xmlns:w16cid="http://schemas.microsoft.com/office/word/2016/wordml/cid" xmlns:w16="http://schemas.microsoft.com/office/word/2018/wordml" xmlns:w16se="http://schemas.microsoft.com/office/word/2015/wordml/symex" xmlns:wpg="http://schemas.microsoft.com/office/word/2010/wordprocessingGroup" xmlns:wpi="http://schemas.microsoft.com/office/word/2010/wordprocessingInk" xmlns:wne="http://schemas.microsoft.com/office/word/2006/wordml" xmlns:wps="http://schemas.microsoft.com/office/word/2010/wordprocessingShape" mc:Ignorable="w14 w15 w16se w16cid w16 w16cex wp14">
   <w:sdt>
     <w:sdtPr>
       <w:rPr>
@@ -3229,6 +3094,11 @@
         <w:docPartUnique/>
       </w:docPartObj>
     </w:sdtPr>
+    <w:sdtEndPr>
+      <w:rPr>
+        <w:rStyle w:val="PageNumber"/>
+      </w:rPr>
+    </w:sdtEndPr>
     <w:sdtContent>
       <w:p>
         <w:pPr>
@@ -3282,7 +3152,7 @@
 </file>
 
 <file path=word/footnotes.xml><?xml version="1.0" encoding="utf-8"?>
-<w:footnotes xmlns:wpc="http://schemas.microsoft.com/office/word/2010/wordprocessingCanvas" xmlns:cx="http://schemas.microsoft.com/office/drawing/2014/chartex" xmlns:cx1="http://schemas.microsoft.com/office/drawing/2015/9/8/chartex" xmlns:cx2="http://schemas.microsoft.com/office/drawing/2015/10/21/chartex" xmlns:cx3="http://schemas.microsoft.com/office/drawing/2016/5/9/chartex" xmlns:cx4="http://schemas.microsoft.com/office/drawing/2016/5/10/chartex" xmlns:cx5="http://schemas.microsoft.com/office/drawing/2016/5/11/chartex" xmlns:cx6="http://schemas.microsoft.com/office/drawing/2016/5/12/chartex" xmlns:cx7="http://schemas.microsoft.com/office/drawing/2016/5/13/chartex" xmlns:cx8="http://schemas.microsoft.com/office/drawing/2016/5/14/chartex" xmlns:mc="http://schemas.openxmlformats.org/markup-compatibility/2006" xmlns:aink="http://schemas.microsoft.com/office/drawing/2016/ink" xmlns:am3d="http://schemas.microsoft.com/office/drawing/2017/model3d" xmlns:o="urn:schemas-microsoft-com:office:office" xmlns:r="http://schemas.openxmlformats.org/officeDocument/2006/relationships" xmlns:m="http://schemas.openxmlformats.org/officeDocument/2006/math" xmlns:v="urn:schemas-microsoft-com:vml" xmlns:wp14="http://schemas.microsoft.com/office/word/2010/wordprocessingDrawing" xmlns:wp="http://schemas.openxmlformats.org/drawingml/2006/wordprocessingDrawing" xmlns:w10="urn:schemas-microsoft-com:office:word" xmlns:w="http://schemas.openxmlformats.org/wordprocessingml/2006/main" xmlns:w14="http://schemas.microsoft.com/office/word/2010/wordml" xmlns:w15="http://schemas.microsoft.com/office/word/2012/wordml" xmlns:w16cid="http://schemas.microsoft.com/office/word/2016/wordml/cid" xmlns:w16se="http://schemas.microsoft.com/office/word/2015/wordml/symex" xmlns:wpg="http://schemas.microsoft.com/office/word/2010/wordprocessingGroup" xmlns:wpi="http://schemas.microsoft.com/office/word/2010/wordprocessingInk" xmlns:wne="http://schemas.microsoft.com/office/word/2006/wordml" xmlns:wps="http://schemas.microsoft.com/office/word/2010/wordprocessingShape" mc:Ignorable="w14 w15 w16se w16cid wp14">
+<w:footnotes xmlns:wpc="http://schemas.microsoft.com/office/word/2010/wordprocessingCanvas" xmlns:cx="http://schemas.microsoft.com/office/drawing/2014/chartex" xmlns:cx1="http://schemas.microsoft.com/office/drawing/2015/9/8/chartex" xmlns:cx2="http://schemas.microsoft.com/office/drawing/2015/10/21/chartex" xmlns:cx3="http://schemas.microsoft.com/office/drawing/2016/5/9/chartex" xmlns:cx4="http://schemas.microsoft.com/office/drawing/2016/5/10/chartex" xmlns:cx5="http://schemas.microsoft.com/office/drawing/2016/5/11/chartex" xmlns:cx6="http://schemas.microsoft.com/office/drawing/2016/5/12/chartex" xmlns:cx7="http://schemas.microsoft.com/office/drawing/2016/5/13/chartex" xmlns:cx8="http://schemas.microsoft.com/office/drawing/2016/5/14/chartex" xmlns:mc="http://schemas.openxmlformats.org/markup-compatibility/2006" xmlns:aink="http://schemas.microsoft.com/office/drawing/2016/ink" xmlns:am3d="http://schemas.microsoft.com/office/drawing/2017/model3d" xmlns:o="urn:schemas-microsoft-com:office:office" xmlns:r="http://schemas.openxmlformats.org/officeDocument/2006/relationships" xmlns:m="http://schemas.openxmlformats.org/officeDocument/2006/math" xmlns:v="urn:schemas-microsoft-com:vml" xmlns:wp14="http://schemas.microsoft.com/office/word/2010/wordprocessingDrawing" xmlns:wp="http://schemas.openxmlformats.org/drawingml/2006/wordprocessingDrawing" xmlns:w10="urn:schemas-microsoft-com:office:word" xmlns:w="http://schemas.openxmlformats.org/wordprocessingml/2006/main" xmlns:w14="http://schemas.microsoft.com/office/word/2010/wordml" xmlns:w15="http://schemas.microsoft.com/office/word/2012/wordml" xmlns:w16cex="http://schemas.microsoft.com/office/word/2018/wordml/cex" xmlns:w16cid="http://schemas.microsoft.com/office/word/2016/wordml/cid" xmlns:w16="http://schemas.microsoft.com/office/word/2018/wordml" xmlns:w16se="http://schemas.microsoft.com/office/word/2015/wordml/symex" xmlns:wpg="http://schemas.microsoft.com/office/word/2010/wordprocessingGroup" xmlns:wpi="http://schemas.microsoft.com/office/word/2010/wordprocessingInk" xmlns:wne="http://schemas.microsoft.com/office/word/2006/wordml" xmlns:wps="http://schemas.microsoft.com/office/word/2010/wordprocessingShape" mc:Ignorable="w14 w15 w16se w16cid w16 w16cex wp14">
   <w:footnote w:type="separator" w:id="-1">
     <w:p>
       <w:r>
@@ -3301,7 +3171,7 @@
 </file>
 
 <file path=word/numbering.xml><?xml version="1.0" encoding="utf-8"?>
-<w:numbering xmlns:wpc="http://schemas.microsoft.com/office/word/2010/wordprocessingCanvas" xmlns:cx="http://schemas.microsoft.com/office/drawing/2014/chartex" xmlns:cx1="http://schemas.microsoft.com/office/drawing/2015/9/8/chartex" xmlns:cx2="http://schemas.microsoft.com/office/drawing/2015/10/21/chartex" xmlns:cx3="http://schemas.microsoft.com/office/drawing/2016/5/9/chartex" xmlns:cx4="http://schemas.microsoft.com/office/drawing/2016/5/10/chartex" xmlns:cx5="http://schemas.microsoft.com/office/drawing/2016/5/11/chartex" xmlns:cx6="http://schemas.microsoft.com/office/drawing/2016/5/12/chartex" xmlns:cx7="http://schemas.microsoft.com/office/drawing/2016/5/13/chartex" xmlns:cx8="http://schemas.microsoft.com/office/drawing/2016/5/14/chartex" xmlns:mc="http://schemas.openxmlformats.org/markup-compatibility/2006" xmlns:aink="http://schemas.microsoft.com/office/drawing/2016/ink" xmlns:am3d="http://schemas.microsoft.com/office/drawing/2017/model3d" xmlns:o="urn:schemas-microsoft-com:office:office" xmlns:r="http://schemas.openxmlformats.org/officeDocument/2006/relationships" xmlns:m="http://schemas.openxmlformats.org/officeDocument/2006/math" xmlns:v="urn:schemas-microsoft-com:vml" xmlns:wp14="http://schemas.microsoft.com/office/word/2010/wordprocessingDrawing" xmlns:wp="http://schemas.openxmlformats.org/drawingml/2006/wordprocessingDrawing" xmlns:w10="urn:schemas-microsoft-com:office:word" xmlns:w="http://schemas.openxmlformats.org/wordprocessingml/2006/main" xmlns:w14="http://schemas.microsoft.com/office/word/2010/wordml" xmlns:w15="http://schemas.microsoft.com/office/word/2012/wordml" xmlns:w16cid="http://schemas.microsoft.com/office/word/2016/wordml/cid" xmlns:w16se="http://schemas.microsoft.com/office/word/2015/wordml/symex" xmlns:wpg="http://schemas.microsoft.com/office/word/2010/wordprocessingGroup" xmlns:wpi="http://schemas.microsoft.com/office/word/2010/wordprocessingInk" xmlns:wne="http://schemas.microsoft.com/office/word/2006/wordml" xmlns:wps="http://schemas.microsoft.com/office/word/2010/wordprocessingShape" mc:Ignorable="w14 w15 w16se w16cid wp14">
+<w:numbering xmlns:wpc="http://schemas.microsoft.com/office/word/2010/wordprocessingCanvas" xmlns:cx="http://schemas.microsoft.com/office/drawing/2014/chartex" xmlns:cx1="http://schemas.microsoft.com/office/drawing/2015/9/8/chartex" xmlns:cx2="http://schemas.microsoft.com/office/drawing/2015/10/21/chartex" xmlns:cx3="http://schemas.microsoft.com/office/drawing/2016/5/9/chartex" xmlns:cx4="http://schemas.microsoft.com/office/drawing/2016/5/10/chartex" xmlns:cx5="http://schemas.microsoft.com/office/drawing/2016/5/11/chartex" xmlns:cx6="http://schemas.microsoft.com/office/drawing/2016/5/12/chartex" xmlns:cx7="http://schemas.microsoft.com/office/drawing/2016/5/13/chartex" xmlns:cx8="http://schemas.microsoft.com/office/drawing/2016/5/14/chartex" xmlns:mc="http://schemas.openxmlformats.org/markup-compatibility/2006" xmlns:aink="http://schemas.microsoft.com/office/drawing/2016/ink" xmlns:am3d="http://schemas.microsoft.com/office/drawing/2017/model3d" xmlns:o="urn:schemas-microsoft-com:office:office" xmlns:r="http://schemas.openxmlformats.org/officeDocument/2006/relationships" xmlns:m="http://schemas.openxmlformats.org/officeDocument/2006/math" xmlns:v="urn:schemas-microsoft-com:vml" xmlns:wp14="http://schemas.microsoft.com/office/word/2010/wordprocessingDrawing" xmlns:wp="http://schemas.openxmlformats.org/drawingml/2006/wordprocessingDrawing" xmlns:w10="urn:schemas-microsoft-com:office:word" xmlns:w="http://schemas.openxmlformats.org/wordprocessingml/2006/main" xmlns:w14="http://schemas.microsoft.com/office/word/2010/wordml" xmlns:w15="http://schemas.microsoft.com/office/word/2012/wordml" xmlns:w16cex="http://schemas.microsoft.com/office/word/2018/wordml/cex" xmlns:w16cid="http://schemas.microsoft.com/office/word/2016/wordml/cid" xmlns:w16="http://schemas.microsoft.com/office/word/2018/wordml" xmlns:w16se="http://schemas.microsoft.com/office/word/2015/wordml/symex" xmlns:wpg="http://schemas.microsoft.com/office/word/2010/wordprocessingGroup" xmlns:wpi="http://schemas.microsoft.com/office/word/2010/wordprocessingInk" xmlns:wne="http://schemas.microsoft.com/office/word/2006/wordml" xmlns:wps="http://schemas.microsoft.com/office/word/2010/wordprocessingShape" mc:Ignorable="w14 w15 w16se w16cid w16 w16cex wp14">
   <w:abstractNum w:abstractNumId="0" w15:restartNumberingAfterBreak="0">
     <w:nsid w:val="EA454B4C"/>
     <w:multiLevelType w:val="multilevel"/>
@@ -3586,7 +3456,7 @@
 </file>
 
 <file path=word/styles.xml><?xml version="1.0" encoding="utf-8"?>
-<w:styles xmlns:mc="http://schemas.openxmlformats.org/markup-compatibility/2006" xmlns:r="http://schemas.openxmlformats.org/officeDocument/2006/relationships" xmlns:w="http://schemas.openxmlformats.org/wordprocessingml/2006/main" xmlns:w14="http://schemas.microsoft.com/office/word/2010/wordml" xmlns:w15="http://schemas.microsoft.com/office/word/2012/wordml" xmlns:w16cid="http://schemas.microsoft.com/office/word/2016/wordml/cid" xmlns:w16se="http://schemas.microsoft.com/office/word/2015/wordml/symex" mc:Ignorable="w14 w15 w16se w16cid">
+<w:styles xmlns:mc="http://schemas.openxmlformats.org/markup-compatibility/2006" xmlns:r="http://schemas.openxmlformats.org/officeDocument/2006/relationships" xmlns:w="http://schemas.openxmlformats.org/wordprocessingml/2006/main" xmlns:w14="http://schemas.microsoft.com/office/word/2010/wordml" xmlns:w15="http://schemas.microsoft.com/office/word/2012/wordml" xmlns:w16cex="http://schemas.microsoft.com/office/word/2018/wordml/cex" xmlns:w16cid="http://schemas.microsoft.com/office/word/2016/wordml/cid" xmlns:w16="http://schemas.microsoft.com/office/word/2018/wordml" xmlns:w16se="http://schemas.microsoft.com/office/word/2015/wordml/symex" mc:Ignorable="w14 w15 w16se w16cid w16 w16cex">
   <w:docDefaults>
     <w:rPrDefault>
       <w:rPr>
@@ -3741,6 +3611,13 @@
     <w:lsdException w:name="No Spacing" w:uiPriority="1" w:qFormat="1"/>
     <w:lsdException w:name="Light Shading"/>
     <w:lsdException w:name="Light List"/>
+    <w:lsdException w:name="Light Grid"/>
+    <w:lsdException w:name="Medium Shading 1"/>
+    <w:lsdException w:name="Medium Shading 2"/>
+    <w:lsdException w:name="Medium List 1"/>
+    <w:lsdException w:name="Medium List 2"/>
+    <w:lsdException w:name="Medium Grid 1"/>
+    <w:lsdException w:name="Medium Grid 2"/>
     <w:lsdException w:name="Medium Grid 3"/>
     <w:lsdException w:name="Dark List"/>
     <w:lsdException w:name="Colorful Shading"/>

</xml_diff>